<commit_message>
Update Assessment 2 formatting.docx
</commit_message>
<xml_diff>
--- a/Assessment 2 formatting.docx
+++ b/Assessment 2 formatting.docx
@@ -9290,16 +9290,14 @@
     </w:p>
     <w:p>
       <w:pPr>
-        <w:jc w:val="both"/>
-        <w:rPr>
-          <w:rFonts w:asciiTheme="minorHAnsi" w:hAnsiTheme="minorHAnsi" w:cstheme="minorHAnsi"/>
-          <w:sz w:val="22"/>
-          <w:szCs w:val="22"/>
-        </w:rPr>
-      </w:pPr>
-      <w:r>
-        <w:rPr>
-          <w:rFonts w:asciiTheme="minorHAnsi" w:hAnsiTheme="minorHAnsi" w:cstheme="minorHAnsi"/>
+        <w:pStyle w:val="NoSpacing"/>
+        <w:rPr>
+          <w:sz w:val="22"/>
+          <w:szCs w:val="22"/>
+        </w:rPr>
+      </w:pPr>
+      <w:r>
+        <w:rPr>
           <w:sz w:val="22"/>
           <w:szCs w:val="22"/>
         </w:rPr>
@@ -9308,16 +9306,14 @@
     </w:p>
     <w:p>
       <w:pPr>
-        <w:jc w:val="both"/>
-        <w:rPr>
-          <w:rFonts w:asciiTheme="minorHAnsi" w:hAnsiTheme="minorHAnsi" w:cstheme="minorHAnsi"/>
-          <w:sz w:val="22"/>
-          <w:szCs w:val="22"/>
-        </w:rPr>
-      </w:pPr>
-      <w:r>
-        <w:rPr>
-          <w:rFonts w:asciiTheme="minorHAnsi" w:hAnsiTheme="minorHAnsi" w:cstheme="minorHAnsi"/>
+        <w:pStyle w:val="NoSpacing"/>
+        <w:rPr>
+          <w:sz w:val="22"/>
+          <w:szCs w:val="22"/>
+        </w:rPr>
+      </w:pPr>
+      <w:r>
+        <w:rPr>
           <w:sz w:val="22"/>
           <w:szCs w:val="22"/>
         </w:rPr>
@@ -9326,16 +9322,14 @@
     </w:p>
     <w:p>
       <w:pPr>
-        <w:jc w:val="both"/>
-        <w:rPr>
-          <w:rFonts w:asciiTheme="minorHAnsi" w:hAnsiTheme="minorHAnsi" w:cstheme="minorHAnsi"/>
-          <w:sz w:val="22"/>
-          <w:szCs w:val="22"/>
-        </w:rPr>
-      </w:pPr>
-      <w:r>
-        <w:rPr>
-          <w:rFonts w:asciiTheme="minorHAnsi" w:hAnsiTheme="minorHAnsi" w:cstheme="minorHAnsi"/>
+        <w:pStyle w:val="NoSpacing"/>
+        <w:rPr>
+          <w:sz w:val="22"/>
+          <w:szCs w:val="22"/>
+        </w:rPr>
+      </w:pPr>
+      <w:r>
+        <w:rPr>
           <w:sz w:val="22"/>
           <w:szCs w:val="22"/>
         </w:rPr>
@@ -9418,7 +9412,7 @@
           <w:sz w:val="22"/>
           <w:szCs w:val="22"/>
         </w:rPr>
-        <w:t xml:space="preserve"> been a week, and everyone is amazing and supportive we all chip in and everyone tackles the parts they excel in making the team shine bright. The team acts as one and when not sure about something we put our heads together and problem solve the solution together and if someone knows the solution they </w:t>
+        <w:t xml:space="preserve"> been a week, and everyone is amazing and supportive we all chip in and everyone tackles the parts they excel in making the team shine bright. The team acts as one and when not sure about something we put our heads together and problem solve the solution together and if someone knows the solution they walk the person through it and in the end we end up getting through in. The great thing about this team is that everyone has a field they are great at be it Rob with his motivation and leadership to </w:t>
       </w:r>
       <w:r>
         <w:rPr>
@@ -9427,7 +9421,7 @@
           <w:szCs w:val="22"/>
         </w:rPr>
         <w:lastRenderedPageBreak/>
-        <w:t xml:space="preserve">walk the person through it and in the end we end up getting through in. The great thing about this team is that everyone has a field they are great at be it Rob with his motivation and leadership to Chloe and Caroline with their report skills. There is a quote I think suites this team </w:t>
+        <w:t xml:space="preserve">Chloe and Caroline with their report skills. There is a quote I think suites this team </w:t>
       </w:r>
       <w:r>
         <w:rPr>
@@ -9839,7 +9833,6 @@
           <w:szCs w:val="26"/>
           <w:u w:val="single"/>
         </w:rPr>
-        <w:lastRenderedPageBreak/>
         <w:t>References</w:t>
       </w:r>
     </w:p>
@@ -9864,6 +9857,7 @@
           <w:szCs w:val="20"/>
           <w:shd w:val="clear" w:color="auto" w:fill="FFFFFF"/>
         </w:rPr>
+        <w:lastRenderedPageBreak/>
         <w:t>[1]"Free HTML CSS Templates", </w:t>
       </w:r>
       <w:proofErr w:type="spellStart"/>

</xml_diff>